<commit_message>
Color Changing Behaviour Complete (3 color bug)
</commit_message>
<xml_diff>
--- a/FarbeRacing CodingArchitecture.docx
+++ b/FarbeRacing CodingArchitecture.docx
@@ -8,127 +8,8 @@
           <w:lang w:val="en-GB"/>
         </w:rPr>
       </w:pPr>
-      <w:r>
-        <w:rPr>
-          <w:lang w:val="en-GB"/>
-        </w:rPr>
-        <w:t>Header.h</w:t>
-      </w:r>
-    </w:p>
-    <w:p>
-      <w:pPr>
-        <w:rPr>
-          <w:lang w:val="en-GB"/>
-        </w:rPr>
-      </w:pPr>
-      <w:r>
-        <w:rPr>
-          <w:lang w:val="en-GB"/>
-        </w:rPr>
-        <w:t>UFUNCTION (BlueprintCallable, category = Colors)</w:t>
-      </w:r>
-    </w:p>
-    <w:p>
-      <w:pPr>
-        <w:rPr>
-          <w:lang w:val="en-GB"/>
-        </w:rPr>
-      </w:pPr>
-      <w:r>
-        <w:rPr>
-          <w:lang w:val="en-GB"/>
-        </w:rPr>
-        <w:t>bool AndOperator (input1, input2);</w:t>
-      </w:r>
-    </w:p>
-    <w:p>
-      <w:pPr>
-        <w:rPr>
-          <w:lang w:val="en-GB"/>
-        </w:rPr>
-      </w:pPr>
       <w:bookmarkStart w:id="0" w:name="_GoBack"/>
       <w:bookmarkEnd w:id="0"/>
-    </w:p>
-    <w:p>
-      <w:pPr>
-        <w:rPr>
-          <w:lang w:val="en-GB"/>
-        </w:rPr>
-      </w:pPr>
-      <w:r>
-        <w:rPr>
-          <w:lang w:val="en-GB"/>
-        </w:rPr>
-        <w:t>source.cpp</w:t>
-      </w:r>
-    </w:p>
-    <w:p>
-      <w:pPr>
-        <w:rPr>
-          <w:lang w:val="en-GB"/>
-        </w:rPr>
-      </w:pPr>
-      <w:r>
-        <w:rPr>
-          <w:lang w:val="en-GB"/>
-        </w:rPr>
-        <w:t>bool CLASS::AndOperator (input1, input2)</w:t>
-      </w:r>
-    </w:p>
-    <w:p>
-      <w:pPr>
-        <w:rPr>
-          <w:lang w:val="en-GB"/>
-        </w:rPr>
-      </w:pPr>
-      <w:r>
-        <w:rPr>
-          <w:lang w:val="en-GB"/>
-        </w:rPr>
-        <w:t>{</w:t>
-      </w:r>
-    </w:p>
-    <w:p>
-      <w:pPr>
-        <w:rPr>
-          <w:lang w:val="en-GB"/>
-        </w:rPr>
-      </w:pPr>
-      <w:r>
-        <w:rPr>
-          <w:lang w:val="en-GB"/>
-        </w:rPr>
-        <w:tab/>
-        <w:t>Bool check = input1 &amp;&amp; input2;</w:t>
-      </w:r>
-    </w:p>
-    <w:p>
-      <w:pPr>
-        <w:rPr>
-          <w:lang w:val="en-GB"/>
-        </w:rPr>
-      </w:pPr>
-      <w:r>
-        <w:rPr>
-          <w:lang w:val="en-GB"/>
-        </w:rPr>
-        <w:tab/>
-        <w:t>Return check;</w:t>
-      </w:r>
-    </w:p>
-    <w:p>
-      <w:pPr>
-        <w:rPr>
-          <w:lang w:val="en-GB"/>
-        </w:rPr>
-      </w:pPr>
-      <w:r>
-        <w:rPr>
-          <w:lang w:val="en-GB"/>
-        </w:rPr>
-        <w:t>}</w:t>
-      </w:r>
     </w:p>
     <w:sectPr>
       <w:pgSz w:w="11906" w:h="16838"/>

</xml_diff>